<commit_message>
Up to date 23/02
</commit_message>
<xml_diff>
--- a/Sprints.docx
+++ b/Sprints.docx
@@ -18,89 +18,118 @@
       </w:r>
     </w:p>
     <w:p>
+      <w:pPr>
+        <w:rPr>
+          <w:strike/>
+        </w:rPr>
+      </w:pPr>
       <w:r>
         <w:rPr>
           <w:b/>
           <w:bCs/>
-        </w:rPr>
-        <w:t>TEODORO</w:t>
-      </w:r>
+          <w:strike/>
+        </w:rPr>
+        <w:t>TEODORO - Frontend Lead:</w:t>
+      </w:r>
+    </w:p>
+    <w:p>
+      <w:pPr>
+        <w:numPr>
+          <w:ilvl w:val="0"/>
+          <w:numId w:val="1"/>
+        </w:numPr>
+        <w:rPr>
+          <w:strike/>
+        </w:rPr>
+      </w:pPr>
+      <w:r>
+        <w:rPr>
+          <w:strike/>
+        </w:rPr>
+        <w:t>Set up Next.js project with TypeScript and folder structure</w:t>
+      </w:r>
+    </w:p>
+    <w:p>
+      <w:pPr>
+        <w:numPr>
+          <w:ilvl w:val="0"/>
+          <w:numId w:val="1"/>
+        </w:numPr>
+        <w:rPr>
+          <w:strike/>
+        </w:rPr>
+      </w:pPr>
+      <w:r>
+        <w:rPr>
+          <w:strike/>
+        </w:rPr>
+        <w:t>Configure Shopify Storefront API integration</w:t>
+      </w:r>
+    </w:p>
+    <w:p>
+      <w:pPr>
+        <w:numPr>
+          <w:ilvl w:val="0"/>
+          <w:numId w:val="1"/>
+        </w:numPr>
+        <w:rPr>
+          <w:strike/>
+        </w:rPr>
+      </w:pPr>
+      <w:r>
+        <w:rPr>
+          <w:strike/>
+        </w:rPr>
+        <w:t>Build reusable component library (buttons, cards, navigation components)</w:t>
+      </w:r>
+    </w:p>
+    <w:p>
+      <w:pPr>
+        <w:numPr>
+          <w:ilvl w:val="0"/>
+          <w:numId w:val="1"/>
+        </w:numPr>
+        <w:rPr>
+          <w:strike/>
+        </w:rPr>
+      </w:pPr>
+      <w:r>
+        <w:rPr>
+          <w:strike/>
+        </w:rPr>
+        <w:t>Implement basic routing structure matching the site map</w:t>
+      </w:r>
+    </w:p>
+    <w:p>
+      <w:pPr>
+        <w:numPr>
+          <w:ilvl w:val="0"/>
+          <w:numId w:val="1"/>
+        </w:numPr>
+        <w:rPr>
+          <w:strike/>
+        </w:rPr>
+      </w:pPr>
+      <w:r>
+        <w:rPr>
+          <w:strike/>
+        </w:rPr>
+        <w:t>Create responsive header with navigation (Menu Principal, Zonas, Tienda, etc.)</w:t>
+      </w:r>
+    </w:p>
+    <w:p>
       <w:r>
         <w:rPr>
           <w:b/>
           <w:bCs/>
         </w:rPr>
-        <w:t xml:space="preserve"> - Frontend Lead:</w:t>
-      </w:r>
-    </w:p>
-    <w:p>
-      <w:pPr>
-        <w:numPr>
-          <w:ilvl w:val="0"/>
-          <w:numId w:val="1"/>
-        </w:numPr>
-      </w:pPr>
-      <w:r>
-        <w:t>Set up Next.js project with TypeScript and folder structure</w:t>
-      </w:r>
-    </w:p>
-    <w:p>
-      <w:pPr>
-        <w:numPr>
-          <w:ilvl w:val="0"/>
-          <w:numId w:val="1"/>
-        </w:numPr>
-      </w:pPr>
-      <w:r>
-        <w:t>Configure Shopify Storefront API integration</w:t>
-      </w:r>
-    </w:p>
-    <w:p>
-      <w:pPr>
-        <w:numPr>
-          <w:ilvl w:val="0"/>
-          <w:numId w:val="1"/>
-        </w:numPr>
-      </w:pPr>
-      <w:r>
-        <w:t>Build reusable component library (buttons, cards, navigation components)</w:t>
-      </w:r>
-    </w:p>
-    <w:p>
-      <w:pPr>
-        <w:numPr>
-          <w:ilvl w:val="0"/>
-          <w:numId w:val="1"/>
-        </w:numPr>
-      </w:pPr>
-      <w:r>
-        <w:t>Implement basic routing structure matching the site map</w:t>
-      </w:r>
-    </w:p>
-    <w:p>
-      <w:pPr>
-        <w:numPr>
-          <w:ilvl w:val="0"/>
-          <w:numId w:val="1"/>
-        </w:numPr>
-      </w:pPr>
-      <w:r>
-        <w:t>Create responsive header with navigation (Menu Principal, Zonas, Tienda, etc.)</w:t>
-      </w:r>
-    </w:p>
-    <w:p>
+        <w:t>ULISES</w:t>
+      </w:r>
       <w:r>
         <w:rPr>
           <w:b/>
           <w:bCs/>
         </w:rPr>
-        <w:t>ULISES</w:t>
-      </w:r>
-      <w:r>
-        <w:rPr>
-          <w:b/>
-          <w:bCs/>
-        </w:rPr>
         <w:t xml:space="preserve"> - Backend/Content Lead:</w:t>
       </w:r>
     </w:p>
@@ -110,8 +139,14 @@
           <w:ilvl w:val="0"/>
           <w:numId w:val="2"/>
         </w:numPr>
-      </w:pPr>
-      <w:r>
+        <w:rPr>
+          <w:strike/>
+        </w:rPr>
+      </w:pPr>
+      <w:r>
+        <w:rPr>
+          <w:strike/>
+        </w:rPr>
         <w:t>Set up Shopify store backend (products, collections, basic settings)</w:t>
       </w:r>
     </w:p>
@@ -121,10 +156,24 @@
           <w:ilvl w:val="0"/>
           <w:numId w:val="2"/>
         </w:numPr>
-      </w:pPr>
-      <w:r>
-        <w:t>Configure Shopify admin and create documentation for client</w:t>
-      </w:r>
+        <w:rPr>
+          <w:strike/>
+        </w:rPr>
+      </w:pPr>
+      <w:r>
+        <w:rPr>
+          <w:strike/>
+        </w:rPr>
+        <w:t xml:space="preserve">Configure Shopify admin and create documentation for </w:t>
+      </w:r>
+      <w:proofErr w:type="gramStart"/>
+      <w:r>
+        <w:rPr>
+          <w:strike/>
+        </w:rPr>
+        <w:t>client</w:t>
+      </w:r>
+      <w:proofErr w:type="gramEnd"/>
     </w:p>
     <w:p>
       <w:pPr>
@@ -143,8 +192,14 @@
           <w:ilvl w:val="0"/>
           <w:numId w:val="2"/>
         </w:numPr>
-      </w:pPr>
-      <w:r>
+        <w:rPr>
+          <w:strike/>
+        </w:rPr>
+      </w:pPr>
+      <w:r>
+        <w:rPr>
+          <w:strike/>
+        </w:rPr>
         <w:t>Prepare sample product data and categories</w:t>
       </w:r>
     </w:p>
@@ -208,8 +263,14 @@
           <w:ilvl w:val="0"/>
           <w:numId w:val="3"/>
         </w:numPr>
-      </w:pPr>
-      <w:r>
+        <w:rPr>
+          <w:strike/>
+        </w:rPr>
+      </w:pPr>
+      <w:r>
+        <w:rPr>
+          <w:strike/>
+        </w:rPr>
         <w:t>Build Landing Page with hero section and "Quizá te pueda interesar" recommendations</w:t>
       </w:r>
     </w:p>
@@ -221,7 +282,13 @@
         </w:numPr>
       </w:pPr>
       <w:r>
-        <w:t>Create Product Listing page with filtering/sorting</w:t>
+        <w:rPr>
+          <w:strike/>
+        </w:rPr>
+        <w:t>Create Product Listing page</w:t>
+      </w:r>
+      <w:r>
+        <w:t xml:space="preserve"> with filtering/sorting</w:t>
       </w:r>
     </w:p>
     <w:p>
@@ -230,8 +297,14 @@
           <w:ilvl w:val="0"/>
           <w:numId w:val="3"/>
         </w:numPr>
-      </w:pPr>
-      <w:r>
+        <w:rPr>
+          <w:strike/>
+        </w:rPr>
+      </w:pPr>
+      <w:r>
+        <w:rPr>
+          <w:strike/>
+        </w:rPr>
         <w:t>Implement Product Detail page (images, videos, "add to cart", "buy now")</w:t>
       </w:r>
     </w:p>
@@ -3146,6 +3219,7 @@
   <w:style w:type="character" w:default="1" w:styleId="DefaultParagraphFont">
     <w:name w:val="Default Paragraph Font"/>
     <w:uiPriority w:val="1"/>
+    <w:semiHidden/>
     <w:unhideWhenUsed/>
   </w:style>
   <w:style w:type="table" w:default="1" w:styleId="TableNormal">

</xml_diff>

<commit_message>
Perfil usuario, terminos y condiciones
</commit_message>
<xml_diff>
--- a/Sprints.docx
+++ b/Sprints.docx
@@ -164,16 +164,8 @@
         <w:rPr>
           <w:strike/>
         </w:rPr>
-        <w:t xml:space="preserve">Configure Shopify admin and create documentation for </w:t>
-      </w:r>
-      <w:proofErr w:type="gramStart"/>
-      <w:r>
-        <w:rPr>
-          <w:strike/>
-        </w:rPr>
-        <w:t>client</w:t>
-      </w:r>
-      <w:proofErr w:type="gramEnd"/>
+        <w:t>Configure Shopify admin and create documentation for client</w:t>
+      </w:r>
     </w:p>
     <w:p>
       <w:pPr>
@@ -337,7 +329,13 @@
         </w:numPr>
       </w:pPr>
       <w:r>
-        <w:t>Build Shopping Cart component and page</w:t>
+        <w:rPr>
+          <w:strike/>
+        </w:rPr>
+        <w:t>Build Shopping Cart component</w:t>
+      </w:r>
+      <w:r>
+        <w:t xml:space="preserve"> and page</w:t>
       </w:r>
     </w:p>
     <w:p>
@@ -405,8 +403,14 @@
           <w:ilvl w:val="0"/>
           <w:numId w:val="4"/>
         </w:numPr>
-      </w:pPr>
-      <w:r>
+        <w:rPr>
+          <w:strike/>
+        </w:rPr>
+      </w:pPr>
+      <w:r>
+        <w:rPr>
+          <w:strike/>
+        </w:rPr>
         <w:lastRenderedPageBreak/>
         <w:t>Implement product search functionality</w:t>
       </w:r>
@@ -419,7 +423,13 @@
         </w:numPr>
       </w:pPr>
       <w:r>
-        <w:t>Create policies pages (returns, privacy, terms) in Shopify</w:t>
+        <w:t xml:space="preserve">Create policies pages </w:t>
+      </w:r>
+      <w:r>
+        <w:rPr>
+          <w:strike/>
+        </w:rPr>
+        <w:t>(returns, privacy, terms) in Shopify</w:t>
       </w:r>
     </w:p>
     <w:p>
@@ -471,8 +481,14 @@
           <w:ilvl w:val="0"/>
           <w:numId w:val="5"/>
         </w:numPr>
-      </w:pPr>
-      <w:r>
+        <w:rPr>
+          <w:strike/>
+        </w:rPr>
+      </w:pPr>
+      <w:r>
+        <w:rPr>
+          <w:strike/>
+        </w:rPr>
         <w:t>Build User Profile page ("Perfil Usuario")</w:t>
       </w:r>
     </w:p>
@@ -1048,6 +1064,142 @@
           <w:strike/>
         </w:rPr>
         <w:t xml:space="preserve"> might need scoping - is it just a viewer or interactive configurator?</w:t>
+      </w:r>
+    </w:p>
+    <w:p>
+      <w:pPr>
+        <w:ind w:left="360"/>
+      </w:pPr>
+      <w:r>
+        <w:rPr>
+          <w:b/>
+          <w:bCs/>
+        </w:rPr>
+        <w:lastRenderedPageBreak/>
+        <w:t xml:space="preserve">A </w:t>
+      </w:r>
+      <w:proofErr w:type="spellStart"/>
+      <w:r>
+        <w:rPr>
+          <w:b/>
+          <w:bCs/>
+        </w:rPr>
+        <w:t>cambiar</w:t>
+      </w:r>
+      <w:proofErr w:type="spellEnd"/>
+      <w:r>
+        <w:rPr>
+          <w:b/>
+          <w:bCs/>
+        </w:rPr>
+        <w:t xml:space="preserve"> antes de la </w:t>
+      </w:r>
+      <w:proofErr w:type="spellStart"/>
+      <w:r>
+        <w:rPr>
+          <w:b/>
+          <w:bCs/>
+        </w:rPr>
+        <w:t>entrega</w:t>
+      </w:r>
+      <w:proofErr w:type="spellEnd"/>
+      <w:r>
+        <w:rPr>
+          <w:b/>
+          <w:bCs/>
+        </w:rPr>
+        <w:t>:</w:t>
+      </w:r>
+      <w:r>
+        <w:rPr>
+          <w:b/>
+          <w:bCs/>
+        </w:rPr>
+        <w:br/>
+      </w:r>
+      <w:r>
+        <w:rPr>
+          <w:b/>
+          <w:bCs/>
+        </w:rPr>
+        <w:br/>
+      </w:r>
+      <w:r>
+        <w:t>- Correo store owner Shopify</w:t>
+      </w:r>
+      <w:r>
+        <w:br/>
+        <w:t xml:space="preserve">- </w:t>
+      </w:r>
+      <w:proofErr w:type="spellStart"/>
+      <w:r>
+        <w:t>Agregar</w:t>
+      </w:r>
+      <w:proofErr w:type="spellEnd"/>
+      <w:r>
+        <w:t xml:space="preserve"> </w:t>
+      </w:r>
+      <w:proofErr w:type="spellStart"/>
+      <w:r>
+        <w:t>dominio</w:t>
+      </w:r>
+      <w:proofErr w:type="spellEnd"/>
+      <w:r>
+        <w:t xml:space="preserve"> nuevo a callbacks Headless&gt;Customer API</w:t>
+      </w:r>
+      <w:r>
+        <w:br/>
+        <w:t xml:space="preserve">- </w:t>
+      </w:r>
+      <w:proofErr w:type="spellStart"/>
+      <w:r>
+        <w:t>Vercel</w:t>
+      </w:r>
+      <w:proofErr w:type="spellEnd"/>
+      <w:r>
+        <w:t xml:space="preserve"> </w:t>
+      </w:r>
+      <w:proofErr w:type="spellStart"/>
+      <w:r>
+        <w:t>Envs</w:t>
+      </w:r>
+      <w:proofErr w:type="spellEnd"/>
+      <w:r>
+        <w:t>:</w:t>
+      </w:r>
+      <w:r>
+        <w:br/>
+        <w:t xml:space="preserve">Next </w:t>
+      </w:r>
+      <w:proofErr w:type="spellStart"/>
+      <w:r>
+        <w:t>urls</w:t>
+      </w:r>
+      <w:proofErr w:type="spellEnd"/>
+      <w:r>
+        <w:t>(2)</w:t>
+      </w:r>
+      <w:r>
+        <w:t xml:space="preserve">, </w:t>
+      </w:r>
+      <w:proofErr w:type="spellStart"/>
+      <w:r>
+        <w:t>sho</w:t>
+      </w:r>
+      <w:r>
+        <w:t>pify</w:t>
+      </w:r>
+      <w:proofErr w:type="spellEnd"/>
+      <w:r>
+        <w:t xml:space="preserve"> customer callback </w:t>
+      </w:r>
+      <w:proofErr w:type="spellStart"/>
+      <w:r>
+        <w:t>url</w:t>
+      </w:r>
+      <w:proofErr w:type="spellEnd"/>
+      <w:r>
+        <w:t xml:space="preserve">, store owner email, </w:t>
       </w:r>
     </w:p>
     <w:sectPr>

</xml_diff>